<commit_message>
alteracao do doc e adicionando fontes
</commit_message>
<xml_diff>
--- a/documentação/conectai.docx
+++ b/documentação/conectai.docx
@@ -1349,6 +1349,56 @@
           <w:noProof/>
         </w:rPr>
         <w:t>11</w:t>
+      </w:r>
+    </w:p>
+    <w:p>
+      <w:pPr>
+        <w:pStyle w:val="Sumrio2"/>
+        <w:tabs>
+          <w:tab w:val="left" w:pos="690"/>
+          <w:tab w:val="right" w:pos="8305"/>
+        </w:tabs>
+        <w:rPr>
+          <w:rFonts w:asciiTheme="minorHAnsi" w:eastAsiaTheme="minorEastAsia" w:hAnsiTheme="minorHAnsi" w:cstheme="minorBidi"/>
+          <w:noProof/>
+          <w:sz w:val="24"/>
+          <w:szCs w:val="24"/>
+          <w:lang w:eastAsia="ja-JP"/>
+        </w:rPr>
+      </w:pPr>
+      <w:r>
+        <w:rPr>
+          <w:noProof/>
+        </w:rPr>
+        <w:t>10.</w:t>
+      </w:r>
+      <w:r>
+        <w:rPr>
+          <w:rFonts w:asciiTheme="minorHAnsi" w:eastAsiaTheme="minorEastAsia" w:hAnsiTheme="minorHAnsi" w:cstheme="minorBidi"/>
+          <w:noProof/>
+          <w:sz w:val="24"/>
+          <w:szCs w:val="24"/>
+          <w:lang w:eastAsia="ja-JP"/>
+        </w:rPr>
+        <w:tab/>
+      </w:r>
+      <w:r>
+        <w:rPr>
+          <w:noProof/>
+        </w:rPr>
+        <w:t>Informações da implementação</w:t>
+      </w:r>
+      <w:r>
+        <w:rPr>
+          <w:noProof/>
+        </w:rPr>
+        <w:tab/>
+      </w:r>
+      <w:r>
+        <w:rPr>
+          <w:noProof/>
+        </w:rPr>
+        <w:t>12</w:t>
       </w:r>
     </w:p>
     <w:p>
@@ -3960,7 +4010,43 @@
               <w:rPr>
                 <w:rFonts w:ascii="Arial" w:eastAsia="Arial" w:hAnsi="Arial" w:cs="Arial"/>
               </w:rPr>
-              <w:t>30/10/2022</w:t>
+              <w:t>30</w:t>
+            </w:r>
+            <w:r>
+              <w:rPr>
+                <w:rFonts w:ascii="Arial" w:eastAsia="Arial" w:hAnsi="Arial" w:cs="Arial"/>
+              </w:rPr>
+              <w:t>/</w:t>
+            </w:r>
+            <w:r>
+              <w:rPr>
+                <w:rFonts w:ascii="Arial" w:eastAsia="Arial" w:hAnsi="Arial" w:cs="Arial"/>
+              </w:rPr>
+              <w:t>1</w:t>
+            </w:r>
+            <w:r>
+              <w:rPr>
+                <w:rFonts w:ascii="Arial" w:eastAsia="Arial" w:hAnsi="Arial" w:cs="Arial"/>
+              </w:rPr>
+              <w:t>0</w:t>
+            </w:r>
+            <w:r>
+              <w:rPr>
+                <w:rFonts w:ascii="Arial" w:eastAsia="Arial" w:hAnsi="Arial" w:cs="Arial"/>
+              </w:rPr>
+              <w:t>/</w:t>
+            </w:r>
+            <w:r>
+              <w:rPr>
+                <w:rFonts w:ascii="Arial" w:eastAsia="Arial" w:hAnsi="Arial" w:cs="Arial"/>
+              </w:rPr>
+              <w:t>202</w:t>
+            </w:r>
+            <w:r>
+              <w:rPr>
+                <w:rFonts w:ascii="Arial" w:eastAsia="Arial" w:hAnsi="Arial" w:cs="Arial"/>
+              </w:rPr>
+              <w:t>2</w:t>
             </w:r>
           </w:p>
         </w:tc>
@@ -3985,7 +4071,43 @@
               <w:rPr>
                 <w:rFonts w:ascii="Arial" w:eastAsia="Arial" w:hAnsi="Arial" w:cs="Arial"/>
               </w:rPr>
-              <w:t>09/11/2022</w:t>
+              <w:t>09</w:t>
+            </w:r>
+            <w:r>
+              <w:rPr>
+                <w:rFonts w:ascii="Arial" w:eastAsia="Arial" w:hAnsi="Arial" w:cs="Arial"/>
+              </w:rPr>
+              <w:t>/</w:t>
+            </w:r>
+            <w:r>
+              <w:rPr>
+                <w:rFonts w:ascii="Arial" w:eastAsia="Arial" w:hAnsi="Arial" w:cs="Arial"/>
+              </w:rPr>
+              <w:t>1</w:t>
+            </w:r>
+            <w:r>
+              <w:rPr>
+                <w:rFonts w:ascii="Arial" w:eastAsia="Arial" w:hAnsi="Arial" w:cs="Arial"/>
+              </w:rPr>
+              <w:t>1</w:t>
+            </w:r>
+            <w:r>
+              <w:rPr>
+                <w:rFonts w:ascii="Arial" w:eastAsia="Arial" w:hAnsi="Arial" w:cs="Arial"/>
+              </w:rPr>
+              <w:t>/</w:t>
+            </w:r>
+            <w:r>
+              <w:rPr>
+                <w:rFonts w:ascii="Arial" w:eastAsia="Arial" w:hAnsi="Arial" w:cs="Arial"/>
+              </w:rPr>
+              <w:t>202</w:t>
+            </w:r>
+            <w:r>
+              <w:rPr>
+                <w:rFonts w:ascii="Arial" w:eastAsia="Arial" w:hAnsi="Arial" w:cs="Arial"/>
+              </w:rPr>
+              <w:t>2</w:t>
             </w:r>
           </w:p>
         </w:tc>
@@ -4010,20 +4132,22 @@
               <w:rPr>
                 <w:rFonts w:ascii="Arial" w:eastAsia="Arial" w:hAnsi="Arial" w:cs="Arial"/>
               </w:rPr>
-              <w:t>1</w:t>
-            </w:r>
-            <w:r>
-              <w:rPr>
-                <w:rFonts w:ascii="Arial" w:eastAsia="Arial" w:hAnsi="Arial" w:cs="Arial"/>
-              </w:rPr>
-              <w:t>3</w:t>
-            </w:r>
-            <w:r>
-              <w:rPr>
-                <w:rFonts w:ascii="Arial" w:eastAsia="Arial" w:hAnsi="Arial" w:cs="Arial"/>
-              </w:rPr>
-              <w:t>. Finalização e entrega do projeto.</w:t>
-            </w:r>
+              <w:t>13.</w:t>
+            </w:r>
+            <w:r>
+              <w:rPr>
+                <w:rFonts w:ascii="Arial" w:eastAsia="Arial" w:hAnsi="Arial" w:cs="Arial"/>
+              </w:rPr>
+              <w:t xml:space="preserve"> Implementação e codificação do sistema.</w:t>
+            </w:r>
+          </w:p>
+          <w:p>
+            <w:pPr>
+              <w:ind w:firstLine="5"/>
+              <w:rPr>
+                <w:rFonts w:ascii="Arial" w:eastAsia="Arial" w:hAnsi="Arial" w:cs="Arial"/>
+              </w:rPr>
+            </w:pPr>
           </w:p>
         </w:tc>
         <w:tc>
@@ -4047,19 +4171,765 @@
               <w:rPr>
                 <w:rFonts w:ascii="Arial" w:eastAsia="Arial" w:hAnsi="Arial" w:cs="Arial"/>
               </w:rPr>
-              <w:t>Envio do</w:t>
-            </w:r>
-            <w:r>
-              <w:rPr>
-                <w:rFonts w:ascii="Arial" w:eastAsia="Arial" w:hAnsi="Arial" w:cs="Arial"/>
-              </w:rPr>
-              <w:t xml:space="preserve"> trabalho </w:t>
-            </w:r>
-            <w:r>
-              <w:rPr>
-                <w:rFonts w:ascii="Arial" w:eastAsia="Arial" w:hAnsi="Arial" w:cs="Arial"/>
-              </w:rPr>
-              <w:t>GitHub e entrega do TCC na plataforma do AVA.</w:t>
+              <w:t>Codificação realizada.</w:t>
+            </w:r>
+          </w:p>
+        </w:tc>
+      </w:tr>
+      <w:tr>
+        <w:tc>
+          <w:tcPr>
+            <w:tcW w:w="1235" w:type="dxa"/>
+            <w:tcBorders>
+              <w:top w:val="single" w:sz="4" w:space="0" w:color="000000"/>
+              <w:left w:val="single" w:sz="4" w:space="0" w:color="000000"/>
+              <w:bottom w:val="single" w:sz="4" w:space="0" w:color="000000"/>
+              <w:right w:val="single" w:sz="4" w:space="0" w:color="000000"/>
+            </w:tcBorders>
+          </w:tcPr>
+          <w:p>
+            <w:pPr>
+              <w:jc w:val="center"/>
+              <w:rPr>
+                <w:rFonts w:ascii="Arial" w:eastAsia="Arial" w:hAnsi="Arial" w:cs="Arial"/>
+              </w:rPr>
+            </w:pPr>
+            <w:r>
+              <w:rPr>
+                <w:rFonts w:ascii="Arial" w:eastAsia="Arial" w:hAnsi="Arial" w:cs="Arial"/>
+              </w:rPr>
+              <w:t>10</w:t>
+            </w:r>
+            <w:r>
+              <w:rPr>
+                <w:rFonts w:ascii="Arial" w:eastAsia="Arial" w:hAnsi="Arial" w:cs="Arial"/>
+              </w:rPr>
+              <w:t>/</w:t>
+            </w:r>
+            <w:r>
+              <w:rPr>
+                <w:rFonts w:ascii="Arial" w:eastAsia="Arial" w:hAnsi="Arial" w:cs="Arial"/>
+              </w:rPr>
+              <w:t>1</w:t>
+            </w:r>
+            <w:r>
+              <w:rPr>
+                <w:rFonts w:ascii="Arial" w:eastAsia="Arial" w:hAnsi="Arial" w:cs="Arial"/>
+              </w:rPr>
+              <w:t>1</w:t>
+            </w:r>
+            <w:r>
+              <w:rPr>
+                <w:rFonts w:ascii="Arial" w:eastAsia="Arial" w:hAnsi="Arial" w:cs="Arial"/>
+              </w:rPr>
+              <w:t>/</w:t>
+            </w:r>
+            <w:r>
+              <w:rPr>
+                <w:rFonts w:ascii="Arial" w:eastAsia="Arial" w:hAnsi="Arial" w:cs="Arial"/>
+              </w:rPr>
+              <w:t>202</w:t>
+            </w:r>
+            <w:r>
+              <w:rPr>
+                <w:rFonts w:ascii="Arial" w:eastAsia="Arial" w:hAnsi="Arial" w:cs="Arial"/>
+              </w:rPr>
+              <w:t>2</w:t>
+            </w:r>
+          </w:p>
+        </w:tc>
+        <w:tc>
+          <w:tcPr>
+            <w:tcW w:w="1235" w:type="dxa"/>
+            <w:tcBorders>
+              <w:top w:val="single" w:sz="4" w:space="0" w:color="000000"/>
+              <w:left w:val="single" w:sz="4" w:space="0" w:color="000000"/>
+              <w:bottom w:val="single" w:sz="4" w:space="0" w:color="000000"/>
+              <w:right w:val="single" w:sz="4" w:space="0" w:color="000000"/>
+            </w:tcBorders>
+          </w:tcPr>
+          <w:p>
+            <w:pPr>
+              <w:jc w:val="center"/>
+              <w:rPr>
+                <w:rFonts w:ascii="Arial" w:eastAsia="Arial" w:hAnsi="Arial" w:cs="Arial"/>
+              </w:rPr>
+            </w:pPr>
+            <w:r>
+              <w:rPr>
+                <w:rFonts w:ascii="Arial" w:eastAsia="Arial" w:hAnsi="Arial" w:cs="Arial"/>
+              </w:rPr>
+              <w:t>10</w:t>
+            </w:r>
+            <w:r>
+              <w:rPr>
+                <w:rFonts w:ascii="Arial" w:eastAsia="Arial" w:hAnsi="Arial" w:cs="Arial"/>
+              </w:rPr>
+              <w:t>/</w:t>
+            </w:r>
+            <w:r>
+              <w:rPr>
+                <w:rFonts w:ascii="Arial" w:eastAsia="Arial" w:hAnsi="Arial" w:cs="Arial"/>
+              </w:rPr>
+              <w:t>1</w:t>
+            </w:r>
+            <w:r>
+              <w:rPr>
+                <w:rFonts w:ascii="Arial" w:eastAsia="Arial" w:hAnsi="Arial" w:cs="Arial"/>
+              </w:rPr>
+              <w:t>1</w:t>
+            </w:r>
+            <w:r>
+              <w:rPr>
+                <w:rFonts w:ascii="Arial" w:eastAsia="Arial" w:hAnsi="Arial" w:cs="Arial"/>
+              </w:rPr>
+              <w:t>/</w:t>
+            </w:r>
+            <w:r>
+              <w:rPr>
+                <w:rFonts w:ascii="Arial" w:eastAsia="Arial" w:hAnsi="Arial" w:cs="Arial"/>
+              </w:rPr>
+              <w:t>202</w:t>
+            </w:r>
+            <w:r>
+              <w:rPr>
+                <w:rFonts w:ascii="Arial" w:eastAsia="Arial" w:hAnsi="Arial" w:cs="Arial"/>
+              </w:rPr>
+              <w:t>2</w:t>
+            </w:r>
+          </w:p>
+        </w:tc>
+        <w:tc>
+          <w:tcPr>
+            <w:tcW w:w="3701" w:type="dxa"/>
+            <w:tcBorders>
+              <w:top w:val="single" w:sz="4" w:space="0" w:color="000000"/>
+              <w:left w:val="single" w:sz="4" w:space="0" w:color="000000"/>
+              <w:bottom w:val="single" w:sz="4" w:space="0" w:color="000000"/>
+              <w:right w:val="single" w:sz="4" w:space="0" w:color="000000"/>
+            </w:tcBorders>
+          </w:tcPr>
+          <w:p>
+            <w:pPr>
+              <w:ind w:firstLine="5"/>
+              <w:rPr>
+                <w:rFonts w:ascii="Arial" w:eastAsia="Arial" w:hAnsi="Arial" w:cs="Arial"/>
+              </w:rPr>
+            </w:pPr>
+            <w:r>
+              <w:rPr>
+                <w:rFonts w:ascii="Arial" w:eastAsia="Arial" w:hAnsi="Arial" w:cs="Arial"/>
+              </w:rPr>
+              <w:t>14.</w:t>
+            </w:r>
+            <w:r>
+              <w:rPr>
+                <w:rFonts w:ascii="Arial" w:eastAsia="Arial" w:hAnsi="Arial" w:cs="Arial"/>
+              </w:rPr>
+              <w:t xml:space="preserve"> Execução do primeiro ciclo de testes no sistema.</w:t>
+            </w:r>
+          </w:p>
+          <w:p>
+            <w:pPr>
+              <w:ind w:firstLine="5"/>
+              <w:rPr>
+                <w:rFonts w:ascii="Arial" w:eastAsia="Arial" w:hAnsi="Arial" w:cs="Arial"/>
+              </w:rPr>
+            </w:pPr>
+          </w:p>
+        </w:tc>
+        <w:tc>
+          <w:tcPr>
+            <w:tcW w:w="2551" w:type="dxa"/>
+            <w:tcBorders>
+              <w:top w:val="single" w:sz="4" w:space="0" w:color="000000"/>
+              <w:left w:val="single" w:sz="4" w:space="0" w:color="000000"/>
+              <w:bottom w:val="single" w:sz="4" w:space="0" w:color="000000"/>
+              <w:right w:val="single" w:sz="4" w:space="0" w:color="000000"/>
+            </w:tcBorders>
+          </w:tcPr>
+          <w:p>
+            <w:pPr>
+              <w:ind w:right="71"/>
+              <w:rPr>
+                <w:rFonts w:ascii="Arial" w:eastAsia="Arial" w:hAnsi="Arial" w:cs="Arial"/>
+              </w:rPr>
+            </w:pPr>
+            <w:r>
+              <w:rPr>
+                <w:rFonts w:ascii="Arial" w:eastAsia="Arial" w:hAnsi="Arial" w:cs="Arial"/>
+              </w:rPr>
+              <w:t>Testes realizados.</w:t>
+            </w:r>
+          </w:p>
+        </w:tc>
+      </w:tr>
+      <w:tr>
+        <w:tc>
+          <w:tcPr>
+            <w:tcW w:w="1235" w:type="dxa"/>
+            <w:tcBorders>
+              <w:top w:val="single" w:sz="4" w:space="0" w:color="000000"/>
+              <w:left w:val="single" w:sz="4" w:space="0" w:color="000000"/>
+              <w:bottom w:val="single" w:sz="4" w:space="0" w:color="000000"/>
+              <w:right w:val="single" w:sz="4" w:space="0" w:color="000000"/>
+            </w:tcBorders>
+          </w:tcPr>
+          <w:p>
+            <w:pPr>
+              <w:jc w:val="center"/>
+              <w:rPr>
+                <w:rFonts w:ascii="Arial" w:eastAsia="Arial" w:hAnsi="Arial" w:cs="Arial"/>
+              </w:rPr>
+            </w:pPr>
+            <w:r>
+              <w:rPr>
+                <w:rFonts w:ascii="Arial" w:eastAsia="Arial" w:hAnsi="Arial" w:cs="Arial"/>
+              </w:rPr>
+              <w:t>11</w:t>
+            </w:r>
+            <w:r>
+              <w:rPr>
+                <w:rFonts w:ascii="Arial" w:eastAsia="Arial" w:hAnsi="Arial" w:cs="Arial"/>
+              </w:rPr>
+              <w:t>/</w:t>
+            </w:r>
+            <w:r>
+              <w:rPr>
+                <w:rFonts w:ascii="Arial" w:eastAsia="Arial" w:hAnsi="Arial" w:cs="Arial"/>
+              </w:rPr>
+              <w:t>1</w:t>
+            </w:r>
+            <w:r>
+              <w:rPr>
+                <w:rFonts w:ascii="Arial" w:eastAsia="Arial" w:hAnsi="Arial" w:cs="Arial"/>
+              </w:rPr>
+              <w:t>1</w:t>
+            </w:r>
+            <w:r>
+              <w:rPr>
+                <w:rFonts w:ascii="Arial" w:eastAsia="Arial" w:hAnsi="Arial" w:cs="Arial"/>
+              </w:rPr>
+              <w:t>/</w:t>
+            </w:r>
+            <w:r>
+              <w:rPr>
+                <w:rFonts w:ascii="Arial" w:eastAsia="Arial" w:hAnsi="Arial" w:cs="Arial"/>
+              </w:rPr>
+              <w:t>202</w:t>
+            </w:r>
+            <w:r>
+              <w:rPr>
+                <w:rFonts w:ascii="Arial" w:eastAsia="Arial" w:hAnsi="Arial" w:cs="Arial"/>
+              </w:rPr>
+              <w:t>2</w:t>
+            </w:r>
+          </w:p>
+        </w:tc>
+        <w:tc>
+          <w:tcPr>
+            <w:tcW w:w="1235" w:type="dxa"/>
+            <w:tcBorders>
+              <w:top w:val="single" w:sz="4" w:space="0" w:color="000000"/>
+              <w:left w:val="single" w:sz="4" w:space="0" w:color="000000"/>
+              <w:bottom w:val="single" w:sz="4" w:space="0" w:color="000000"/>
+              <w:right w:val="single" w:sz="4" w:space="0" w:color="000000"/>
+            </w:tcBorders>
+          </w:tcPr>
+          <w:p>
+            <w:pPr>
+              <w:jc w:val="center"/>
+              <w:rPr>
+                <w:rFonts w:ascii="Arial" w:eastAsia="Arial" w:hAnsi="Arial" w:cs="Arial"/>
+              </w:rPr>
+            </w:pPr>
+            <w:r>
+              <w:rPr>
+                <w:rFonts w:ascii="Arial" w:eastAsia="Arial" w:hAnsi="Arial" w:cs="Arial"/>
+              </w:rPr>
+              <w:t>11</w:t>
+            </w:r>
+            <w:r>
+              <w:rPr>
+                <w:rFonts w:ascii="Arial" w:eastAsia="Arial" w:hAnsi="Arial" w:cs="Arial"/>
+              </w:rPr>
+              <w:t>/</w:t>
+            </w:r>
+            <w:r>
+              <w:rPr>
+                <w:rFonts w:ascii="Arial" w:eastAsia="Arial" w:hAnsi="Arial" w:cs="Arial"/>
+              </w:rPr>
+              <w:t>1</w:t>
+            </w:r>
+            <w:r>
+              <w:rPr>
+                <w:rFonts w:ascii="Arial" w:eastAsia="Arial" w:hAnsi="Arial" w:cs="Arial"/>
+              </w:rPr>
+              <w:t>1</w:t>
+            </w:r>
+            <w:r>
+              <w:rPr>
+                <w:rFonts w:ascii="Arial" w:eastAsia="Arial" w:hAnsi="Arial" w:cs="Arial"/>
+              </w:rPr>
+              <w:t>/</w:t>
+            </w:r>
+            <w:r>
+              <w:rPr>
+                <w:rFonts w:ascii="Arial" w:eastAsia="Arial" w:hAnsi="Arial" w:cs="Arial"/>
+              </w:rPr>
+              <w:t>202</w:t>
+            </w:r>
+            <w:r>
+              <w:rPr>
+                <w:rFonts w:ascii="Arial" w:eastAsia="Arial" w:hAnsi="Arial" w:cs="Arial"/>
+              </w:rPr>
+              <w:t>2</w:t>
+            </w:r>
+          </w:p>
+        </w:tc>
+        <w:tc>
+          <w:tcPr>
+            <w:tcW w:w="3701" w:type="dxa"/>
+            <w:tcBorders>
+              <w:top w:val="single" w:sz="4" w:space="0" w:color="000000"/>
+              <w:left w:val="single" w:sz="4" w:space="0" w:color="000000"/>
+              <w:bottom w:val="single" w:sz="4" w:space="0" w:color="000000"/>
+              <w:right w:val="single" w:sz="4" w:space="0" w:color="000000"/>
+            </w:tcBorders>
+          </w:tcPr>
+          <w:p>
+            <w:pPr>
+              <w:ind w:firstLine="5"/>
+              <w:rPr>
+                <w:rFonts w:ascii="Arial" w:eastAsia="Arial" w:hAnsi="Arial" w:cs="Arial"/>
+              </w:rPr>
+            </w:pPr>
+            <w:r>
+              <w:rPr>
+                <w:rFonts w:ascii="Arial" w:eastAsia="Arial" w:hAnsi="Arial" w:cs="Arial"/>
+              </w:rPr>
+              <w:t>15.</w:t>
+            </w:r>
+            <w:r>
+              <w:rPr>
+                <w:rFonts w:ascii="Arial" w:eastAsia="Arial" w:hAnsi="Arial" w:cs="Arial"/>
+              </w:rPr>
+              <w:t xml:space="preserve"> Correção de bugs encontrados após o primeiro ciclo de testes.</w:t>
+            </w:r>
+          </w:p>
+          <w:p>
+            <w:pPr>
+              <w:ind w:firstLine="5"/>
+              <w:rPr>
+                <w:rFonts w:ascii="Arial" w:eastAsia="Arial" w:hAnsi="Arial" w:cs="Arial"/>
+              </w:rPr>
+            </w:pPr>
+          </w:p>
+        </w:tc>
+        <w:tc>
+          <w:tcPr>
+            <w:tcW w:w="2551" w:type="dxa"/>
+            <w:tcBorders>
+              <w:top w:val="single" w:sz="4" w:space="0" w:color="000000"/>
+              <w:left w:val="single" w:sz="4" w:space="0" w:color="000000"/>
+              <w:bottom w:val="single" w:sz="4" w:space="0" w:color="000000"/>
+              <w:right w:val="single" w:sz="4" w:space="0" w:color="000000"/>
+            </w:tcBorders>
+          </w:tcPr>
+          <w:p>
+            <w:pPr>
+              <w:ind w:right="71"/>
+              <w:rPr>
+                <w:rFonts w:ascii="Arial" w:eastAsia="Arial" w:hAnsi="Arial" w:cs="Arial"/>
+              </w:rPr>
+            </w:pPr>
+            <w:r>
+              <w:rPr>
+                <w:rFonts w:ascii="Arial" w:eastAsia="Arial" w:hAnsi="Arial" w:cs="Arial"/>
+              </w:rPr>
+              <w:t>Problemas corrigidos na aplicação.</w:t>
+            </w:r>
+          </w:p>
+        </w:tc>
+      </w:tr>
+      <w:tr>
+        <w:tc>
+          <w:tcPr>
+            <w:tcW w:w="1235" w:type="dxa"/>
+            <w:tcBorders>
+              <w:top w:val="single" w:sz="4" w:space="0" w:color="000000"/>
+              <w:left w:val="single" w:sz="4" w:space="0" w:color="000000"/>
+              <w:bottom w:val="single" w:sz="4" w:space="0" w:color="000000"/>
+              <w:right w:val="single" w:sz="4" w:space="0" w:color="000000"/>
+            </w:tcBorders>
+          </w:tcPr>
+          <w:p>
+            <w:pPr>
+              <w:jc w:val="center"/>
+              <w:rPr>
+                <w:rFonts w:ascii="Arial" w:eastAsia="Arial" w:hAnsi="Arial" w:cs="Arial"/>
+              </w:rPr>
+            </w:pPr>
+            <w:r>
+              <w:rPr>
+                <w:rFonts w:ascii="Arial" w:eastAsia="Arial" w:hAnsi="Arial" w:cs="Arial"/>
+              </w:rPr>
+              <w:t>1</w:t>
+            </w:r>
+            <w:r>
+              <w:rPr>
+                <w:rFonts w:ascii="Arial" w:eastAsia="Arial" w:hAnsi="Arial" w:cs="Arial"/>
+              </w:rPr>
+              <w:t>2</w:t>
+            </w:r>
+            <w:r>
+              <w:rPr>
+                <w:rFonts w:ascii="Arial" w:eastAsia="Arial" w:hAnsi="Arial" w:cs="Arial"/>
+              </w:rPr>
+              <w:t>/</w:t>
+            </w:r>
+            <w:r>
+              <w:rPr>
+                <w:rFonts w:ascii="Arial" w:eastAsia="Arial" w:hAnsi="Arial" w:cs="Arial"/>
+              </w:rPr>
+              <w:t>1</w:t>
+            </w:r>
+            <w:r>
+              <w:rPr>
+                <w:rFonts w:ascii="Arial" w:eastAsia="Arial" w:hAnsi="Arial" w:cs="Arial"/>
+              </w:rPr>
+              <w:t>1</w:t>
+            </w:r>
+            <w:r>
+              <w:rPr>
+                <w:rFonts w:ascii="Arial" w:eastAsia="Arial" w:hAnsi="Arial" w:cs="Arial"/>
+              </w:rPr>
+              <w:t>/</w:t>
+            </w:r>
+            <w:r>
+              <w:rPr>
+                <w:rFonts w:ascii="Arial" w:eastAsia="Arial" w:hAnsi="Arial" w:cs="Arial"/>
+              </w:rPr>
+              <w:t>202</w:t>
+            </w:r>
+            <w:r>
+              <w:rPr>
+                <w:rFonts w:ascii="Arial" w:eastAsia="Arial" w:hAnsi="Arial" w:cs="Arial"/>
+              </w:rPr>
+              <w:t>2</w:t>
+            </w:r>
+          </w:p>
+        </w:tc>
+        <w:tc>
+          <w:tcPr>
+            <w:tcW w:w="1235" w:type="dxa"/>
+            <w:tcBorders>
+              <w:top w:val="single" w:sz="4" w:space="0" w:color="000000"/>
+              <w:left w:val="single" w:sz="4" w:space="0" w:color="000000"/>
+              <w:bottom w:val="single" w:sz="4" w:space="0" w:color="000000"/>
+              <w:right w:val="single" w:sz="4" w:space="0" w:color="000000"/>
+            </w:tcBorders>
+          </w:tcPr>
+          <w:p>
+            <w:pPr>
+              <w:jc w:val="center"/>
+              <w:rPr>
+                <w:rFonts w:ascii="Arial" w:eastAsia="Arial" w:hAnsi="Arial" w:cs="Arial"/>
+              </w:rPr>
+            </w:pPr>
+            <w:r>
+              <w:rPr>
+                <w:rFonts w:ascii="Arial" w:eastAsia="Arial" w:hAnsi="Arial" w:cs="Arial"/>
+              </w:rPr>
+              <w:t>12</w:t>
+            </w:r>
+            <w:r>
+              <w:rPr>
+                <w:rFonts w:ascii="Arial" w:eastAsia="Arial" w:hAnsi="Arial" w:cs="Arial"/>
+              </w:rPr>
+              <w:t>/</w:t>
+            </w:r>
+            <w:r>
+              <w:rPr>
+                <w:rFonts w:ascii="Arial" w:eastAsia="Arial" w:hAnsi="Arial" w:cs="Arial"/>
+              </w:rPr>
+              <w:t>1</w:t>
+            </w:r>
+            <w:r>
+              <w:rPr>
+                <w:rFonts w:ascii="Arial" w:eastAsia="Arial" w:hAnsi="Arial" w:cs="Arial"/>
+              </w:rPr>
+              <w:t>1</w:t>
+            </w:r>
+            <w:r>
+              <w:rPr>
+                <w:rFonts w:ascii="Arial" w:eastAsia="Arial" w:hAnsi="Arial" w:cs="Arial"/>
+              </w:rPr>
+              <w:t>/</w:t>
+            </w:r>
+            <w:r>
+              <w:rPr>
+                <w:rFonts w:ascii="Arial" w:eastAsia="Arial" w:hAnsi="Arial" w:cs="Arial"/>
+              </w:rPr>
+              <w:t>202</w:t>
+            </w:r>
+            <w:r>
+              <w:rPr>
+                <w:rFonts w:ascii="Arial" w:eastAsia="Arial" w:hAnsi="Arial" w:cs="Arial"/>
+              </w:rPr>
+              <w:t>2</w:t>
+            </w:r>
+          </w:p>
+        </w:tc>
+        <w:tc>
+          <w:tcPr>
+            <w:tcW w:w="3701" w:type="dxa"/>
+            <w:tcBorders>
+              <w:top w:val="single" w:sz="4" w:space="0" w:color="000000"/>
+              <w:left w:val="single" w:sz="4" w:space="0" w:color="000000"/>
+              <w:bottom w:val="single" w:sz="4" w:space="0" w:color="000000"/>
+              <w:right w:val="single" w:sz="4" w:space="0" w:color="000000"/>
+            </w:tcBorders>
+          </w:tcPr>
+          <w:p>
+            <w:pPr>
+              <w:ind w:firstLine="5"/>
+              <w:rPr>
+                <w:rFonts w:ascii="Arial" w:eastAsia="Arial" w:hAnsi="Arial" w:cs="Arial"/>
+              </w:rPr>
+            </w:pPr>
+            <w:r>
+              <w:rPr>
+                <w:rFonts w:ascii="Arial" w:eastAsia="Arial" w:hAnsi="Arial" w:cs="Arial"/>
+              </w:rPr>
+              <w:t>16.</w:t>
+            </w:r>
+            <w:r>
+              <w:rPr>
+                <w:rFonts w:ascii="Arial" w:eastAsia="Arial" w:hAnsi="Arial" w:cs="Arial"/>
+              </w:rPr>
+              <w:t xml:space="preserve"> Realização de um segundo ciclo de testes na aplicação para verificar se as correções fizeram surgir novos bugs.</w:t>
+            </w:r>
+          </w:p>
+          <w:p>
+            <w:pPr>
+              <w:ind w:firstLine="5"/>
+              <w:rPr>
+                <w:rFonts w:ascii="Arial" w:eastAsia="Arial" w:hAnsi="Arial" w:cs="Arial"/>
+              </w:rPr>
+            </w:pPr>
+          </w:p>
+        </w:tc>
+        <w:tc>
+          <w:tcPr>
+            <w:tcW w:w="2551" w:type="dxa"/>
+            <w:tcBorders>
+              <w:top w:val="single" w:sz="4" w:space="0" w:color="000000"/>
+              <w:left w:val="single" w:sz="4" w:space="0" w:color="000000"/>
+              <w:bottom w:val="single" w:sz="4" w:space="0" w:color="000000"/>
+              <w:right w:val="single" w:sz="4" w:space="0" w:color="000000"/>
+            </w:tcBorders>
+          </w:tcPr>
+          <w:p>
+            <w:pPr>
+              <w:ind w:right="71"/>
+              <w:rPr>
+                <w:rFonts w:ascii="Arial" w:eastAsia="Arial" w:hAnsi="Arial" w:cs="Arial"/>
+              </w:rPr>
+            </w:pPr>
+            <w:r>
+              <w:rPr>
+                <w:rFonts w:ascii="Arial" w:eastAsia="Arial" w:hAnsi="Arial" w:cs="Arial"/>
+              </w:rPr>
+              <w:t>Testes realizados.</w:t>
+            </w:r>
+          </w:p>
+        </w:tc>
+      </w:tr>
+      <w:tr>
+        <w:tc>
+          <w:tcPr>
+            <w:tcW w:w="1235" w:type="dxa"/>
+            <w:tcBorders>
+              <w:top w:val="single" w:sz="4" w:space="0" w:color="000000"/>
+              <w:left w:val="single" w:sz="4" w:space="0" w:color="000000"/>
+              <w:bottom w:val="single" w:sz="4" w:space="0" w:color="000000"/>
+              <w:right w:val="single" w:sz="4" w:space="0" w:color="000000"/>
+            </w:tcBorders>
+          </w:tcPr>
+          <w:p>
+            <w:pPr>
+              <w:jc w:val="center"/>
+              <w:rPr>
+                <w:rFonts w:ascii="Arial" w:eastAsia="Arial" w:hAnsi="Arial" w:cs="Arial"/>
+              </w:rPr>
+            </w:pPr>
+            <w:r>
+              <w:rPr>
+                <w:rFonts w:ascii="Arial" w:eastAsia="Arial" w:hAnsi="Arial" w:cs="Arial"/>
+              </w:rPr>
+              <w:t>13</w:t>
+            </w:r>
+            <w:r>
+              <w:rPr>
+                <w:rFonts w:ascii="Arial" w:eastAsia="Arial" w:hAnsi="Arial" w:cs="Arial"/>
+              </w:rPr>
+              <w:t>/</w:t>
+            </w:r>
+            <w:r>
+              <w:rPr>
+                <w:rFonts w:ascii="Arial" w:eastAsia="Arial" w:hAnsi="Arial" w:cs="Arial"/>
+              </w:rPr>
+              <w:t>1</w:t>
+            </w:r>
+            <w:r>
+              <w:rPr>
+                <w:rFonts w:ascii="Arial" w:eastAsia="Arial" w:hAnsi="Arial" w:cs="Arial"/>
+              </w:rPr>
+              <w:t>1</w:t>
+            </w:r>
+            <w:r>
+              <w:rPr>
+                <w:rFonts w:ascii="Arial" w:eastAsia="Arial" w:hAnsi="Arial" w:cs="Arial"/>
+              </w:rPr>
+              <w:t>/</w:t>
+            </w:r>
+            <w:r>
+              <w:rPr>
+                <w:rFonts w:ascii="Arial" w:eastAsia="Arial" w:hAnsi="Arial" w:cs="Arial"/>
+              </w:rPr>
+              <w:t>202</w:t>
+            </w:r>
+            <w:r>
+              <w:rPr>
+                <w:rFonts w:ascii="Arial" w:eastAsia="Arial" w:hAnsi="Arial" w:cs="Arial"/>
+              </w:rPr>
+              <w:t>2</w:t>
+            </w:r>
+          </w:p>
+        </w:tc>
+        <w:tc>
+          <w:tcPr>
+            <w:tcW w:w="1235" w:type="dxa"/>
+            <w:tcBorders>
+              <w:top w:val="single" w:sz="4" w:space="0" w:color="000000"/>
+              <w:left w:val="single" w:sz="4" w:space="0" w:color="000000"/>
+              <w:bottom w:val="single" w:sz="4" w:space="0" w:color="000000"/>
+              <w:right w:val="single" w:sz="4" w:space="0" w:color="000000"/>
+            </w:tcBorders>
+          </w:tcPr>
+          <w:p>
+            <w:pPr>
+              <w:jc w:val="center"/>
+              <w:rPr>
+                <w:rFonts w:ascii="Arial" w:eastAsia="Arial" w:hAnsi="Arial" w:cs="Arial"/>
+              </w:rPr>
+            </w:pPr>
+            <w:r>
+              <w:rPr>
+                <w:rFonts w:ascii="Arial" w:eastAsia="Arial" w:hAnsi="Arial" w:cs="Arial"/>
+              </w:rPr>
+              <w:t>15</w:t>
+            </w:r>
+            <w:r>
+              <w:rPr>
+                <w:rFonts w:ascii="Arial" w:eastAsia="Arial" w:hAnsi="Arial" w:cs="Arial"/>
+              </w:rPr>
+              <w:t>/</w:t>
+            </w:r>
+            <w:r>
+              <w:rPr>
+                <w:rFonts w:ascii="Arial" w:eastAsia="Arial" w:hAnsi="Arial" w:cs="Arial"/>
+              </w:rPr>
+              <w:t>1</w:t>
+            </w:r>
+            <w:r>
+              <w:rPr>
+                <w:rFonts w:ascii="Arial" w:eastAsia="Arial" w:hAnsi="Arial" w:cs="Arial"/>
+              </w:rPr>
+              <w:t>1</w:t>
+            </w:r>
+            <w:r>
+              <w:rPr>
+                <w:rFonts w:ascii="Arial" w:eastAsia="Arial" w:hAnsi="Arial" w:cs="Arial"/>
+              </w:rPr>
+              <w:t>/</w:t>
+            </w:r>
+            <w:r>
+              <w:rPr>
+                <w:rFonts w:ascii="Arial" w:eastAsia="Arial" w:hAnsi="Arial" w:cs="Arial"/>
+              </w:rPr>
+              <w:t>202</w:t>
+            </w:r>
+            <w:r>
+              <w:rPr>
+                <w:rFonts w:ascii="Arial" w:eastAsia="Arial" w:hAnsi="Arial" w:cs="Arial"/>
+              </w:rPr>
+              <w:t>2</w:t>
+            </w:r>
+          </w:p>
+        </w:tc>
+        <w:tc>
+          <w:tcPr>
+            <w:tcW w:w="3701" w:type="dxa"/>
+            <w:tcBorders>
+              <w:top w:val="single" w:sz="4" w:space="0" w:color="000000"/>
+              <w:left w:val="single" w:sz="4" w:space="0" w:color="000000"/>
+              <w:bottom w:val="single" w:sz="4" w:space="0" w:color="000000"/>
+              <w:right w:val="single" w:sz="4" w:space="0" w:color="000000"/>
+            </w:tcBorders>
+          </w:tcPr>
+          <w:p>
+            <w:pPr>
+              <w:ind w:firstLine="5"/>
+              <w:rPr>
+                <w:rFonts w:ascii="Arial" w:eastAsia="Arial" w:hAnsi="Arial" w:cs="Arial"/>
+              </w:rPr>
+            </w:pPr>
+            <w:r>
+              <w:rPr>
+                <w:rFonts w:ascii="Arial" w:eastAsia="Arial" w:hAnsi="Arial" w:cs="Arial"/>
+              </w:rPr>
+              <w:t>17.</w:t>
+            </w:r>
+            <w:r>
+              <w:rPr>
+                <w:rFonts w:ascii="Arial" w:eastAsia="Arial" w:hAnsi="Arial" w:cs="Arial"/>
+              </w:rPr>
+              <w:t xml:space="preserve"> Finalização e entrega do projeto.</w:t>
+            </w:r>
+          </w:p>
+          <w:p>
+            <w:pPr>
+              <w:ind w:firstLine="5"/>
+              <w:rPr>
+                <w:rFonts w:ascii="Arial" w:eastAsia="Arial" w:hAnsi="Arial" w:cs="Arial"/>
+              </w:rPr>
+            </w:pPr>
+          </w:p>
+        </w:tc>
+        <w:tc>
+          <w:tcPr>
+            <w:tcW w:w="2551" w:type="dxa"/>
+            <w:tcBorders>
+              <w:top w:val="single" w:sz="4" w:space="0" w:color="000000"/>
+              <w:left w:val="single" w:sz="4" w:space="0" w:color="000000"/>
+              <w:bottom w:val="single" w:sz="4" w:space="0" w:color="000000"/>
+              <w:right w:val="single" w:sz="4" w:space="0" w:color="000000"/>
+            </w:tcBorders>
+          </w:tcPr>
+          <w:p>
+            <w:pPr>
+              <w:ind w:right="71"/>
+              <w:rPr>
+                <w:rFonts w:ascii="Arial" w:eastAsia="Arial" w:hAnsi="Arial" w:cs="Arial"/>
+              </w:rPr>
+            </w:pPr>
+            <w:r>
+              <w:rPr>
+                <w:rFonts w:ascii="Arial" w:eastAsia="Arial" w:hAnsi="Arial" w:cs="Arial"/>
+              </w:rPr>
+              <w:t>Envio dos fontes ao GitHub e entrega do TCC na plataforma do AVA.</w:t>
             </w:r>
           </w:p>
         </w:tc>
@@ -11095,10 +11965,12 @@
         <w:spacing w:before="80" w:after="80" w:line="360" w:lineRule="auto"/>
         <w:jc w:val="both"/>
         <w:rPr>
+          <w:rStyle w:val="Hyperlink"/>
           <w:rFonts w:asciiTheme="majorBidi" w:hAnsiTheme="majorBidi" w:cstheme="majorBidi"/>
           <w:color w:val="000000" w:themeColor="text1"/>
           <w:sz w:val="24"/>
           <w:szCs w:val="24"/>
+          <w:u w:val="none"/>
         </w:rPr>
       </w:pPr>
       <w:r>
@@ -11153,6 +12025,27 @@
     </w:p>
     <w:p>
       <w:pPr>
+        <w:pStyle w:val="Ttulo2"/>
+        <w:jc w:val="both"/>
+        <w:rPr>
+          <w:rFonts w:ascii="Times New Roman" w:hAnsi="Times New Roman"/>
+        </w:rPr>
+      </w:pPr>
+      <w:r>
+        <w:br w:type="page"/>
+      </w:r>
+      <w:bookmarkStart w:id="19" w:name="_Toc484348795"/>
+      <w:r>
+        <w:rPr>
+          <w:rFonts w:ascii="Times New Roman" w:hAnsi="Times New Roman"/>
+        </w:rPr>
+        <w:lastRenderedPageBreak/>
+        <w:t>Informações da implementação</w:t>
+      </w:r>
+      <w:bookmarkEnd w:id="19"/>
+    </w:p>
+    <w:p>
+      <w:pPr>
         <w:keepLines/>
         <w:pBdr>
           <w:top w:val="nil"/>
@@ -11164,7 +12057,6 @@
         <w:spacing w:before="80" w:after="80" w:line="360" w:lineRule="auto"/>
         <w:jc w:val="both"/>
         <w:rPr>
-          <w:color w:val="000000"/>
           <w:sz w:val="24"/>
           <w:szCs w:val="24"/>
         </w:rPr>
@@ -11172,14 +12064,129 @@
     </w:p>
     <w:p>
       <w:pPr>
-        <w:rPr>
-          <w:sz w:val="24"/>
-          <w:szCs w:val="24"/>
-        </w:rPr>
-      </w:pPr>
+        <w:keepLines/>
+        <w:pBdr>
+          <w:top w:val="nil"/>
+          <w:left w:val="nil"/>
+          <w:bottom w:val="nil"/>
+          <w:right w:val="nil"/>
+          <w:between w:val="nil"/>
+        </w:pBdr>
+        <w:spacing w:before="80" w:after="80" w:line="360" w:lineRule="auto"/>
+        <w:jc w:val="both"/>
+        <w:rPr>
+          <w:color w:val="000000"/>
+        </w:rPr>
+      </w:pPr>
+      <w:r>
+        <w:rPr>
+          <w:sz w:val="24"/>
+          <w:szCs w:val="24"/>
+        </w:rPr>
+        <w:t xml:space="preserve">O código fonte do projeto </w:t>
+      </w:r>
+      <w:r>
+        <w:rPr>
+          <w:sz w:val="24"/>
+          <w:szCs w:val="24"/>
+        </w:rPr>
+        <w:t xml:space="preserve">está </w:t>
+      </w:r>
+      <w:r>
+        <w:rPr>
+          <w:sz w:val="24"/>
+          <w:szCs w:val="24"/>
+        </w:rPr>
+        <w:t xml:space="preserve">na pasta “fontes” </w:t>
+      </w:r>
+      <w:r>
+        <w:rPr>
+          <w:sz w:val="24"/>
+          <w:szCs w:val="24"/>
+        </w:rPr>
+        <w:t>através do link</w:t>
+      </w:r>
+      <w:r>
+        <w:rPr>
+          <w:sz w:val="24"/>
+          <w:szCs w:val="24"/>
+        </w:rPr>
+        <w:t xml:space="preserve"> abaixo no </w:t>
+      </w:r>
+      <w:r>
+        <w:rPr>
+          <w:sz w:val="24"/>
+          <w:szCs w:val="24"/>
+        </w:rPr>
+        <w:t>GitHub</w:t>
+      </w:r>
+      <w:r>
+        <w:rPr>
+          <w:color w:val="000000"/>
+          <w:sz w:val="24"/>
+          <w:szCs w:val="24"/>
+        </w:rPr>
+        <w:t>:</w:t>
+      </w:r>
     </w:p>
     <w:p>
       <w:pPr>
+        <w:keepLines/>
+        <w:pBdr>
+          <w:top w:val="nil"/>
+          <w:left w:val="nil"/>
+          <w:bottom w:val="nil"/>
+          <w:right w:val="nil"/>
+          <w:between w:val="nil"/>
+        </w:pBdr>
+        <w:spacing w:before="80" w:after="80" w:line="360" w:lineRule="auto"/>
+        <w:jc w:val="both"/>
+        <w:rPr>
+          <w:color w:val="000000"/>
+          <w:sz w:val="24"/>
+          <w:szCs w:val="24"/>
+        </w:rPr>
+      </w:pPr>
+      <w:hyperlink r:id="rId16" w:history="1">
+        <w:r>
+          <w:rPr>
+            <w:rStyle w:val="Hyperlink"/>
+            <w:sz w:val="24"/>
+            <w:szCs w:val="24"/>
+          </w:rPr>
+          <w:t>https://github.com/pedrobezerradev/conectai</w:t>
+        </w:r>
+      </w:hyperlink>
+    </w:p>
+    <w:p>
+      <w:pPr>
+        <w:keepLines/>
+        <w:pBdr>
+          <w:top w:val="nil"/>
+          <w:left w:val="nil"/>
+          <w:bottom w:val="nil"/>
+          <w:right w:val="nil"/>
+          <w:between w:val="nil"/>
+        </w:pBdr>
+        <w:spacing w:before="80" w:after="80" w:line="360" w:lineRule="auto"/>
+        <w:jc w:val="both"/>
+        <w:rPr>
+          <w:color w:val="000000"/>
+          <w:sz w:val="24"/>
+          <w:szCs w:val="24"/>
+        </w:rPr>
+      </w:pPr>
+    </w:p>
+    <w:p>
+      <w:pPr>
+        <w:rPr>
+          <w:sz w:val="24"/>
+          <w:szCs w:val="24"/>
+        </w:rPr>
+      </w:pPr>
+    </w:p>
+    <w:p>
+      <w:pPr>
         <w:spacing w:before="280" w:after="280" w:line="360" w:lineRule="auto"/>
         <w:jc w:val="both"/>
         <w:rPr>
@@ -11197,12 +12204,12 @@
       </w:pPr>
     </w:p>
     <w:sectPr>
-      <w:headerReference w:type="even" r:id="rId16"/>
-      <w:headerReference w:type="default" r:id="rId17"/>
-      <w:footerReference w:type="even" r:id="rId18"/>
-      <w:footerReference w:type="default" r:id="rId19"/>
-      <w:headerReference w:type="first" r:id="rId20"/>
-      <w:footerReference w:type="first" r:id="rId21"/>
+      <w:headerReference w:type="even" r:id="rId17"/>
+      <w:headerReference w:type="default" r:id="rId18"/>
+      <w:footerReference w:type="even" r:id="rId19"/>
+      <w:footerReference w:type="default" r:id="rId20"/>
+      <w:headerReference w:type="first" r:id="rId21"/>
+      <w:footerReference w:type="first" r:id="rId22"/>
       <w:pgSz w:w="11909" w:h="16834"/>
       <w:pgMar w:top="1418" w:right="1797" w:bottom="1418" w:left="1797" w:header="709" w:footer="709" w:gutter="0"/>
       <w:pgNumType w:start="1"/>

</xml_diff>